<commit_message>
Lots's of database updates
</commit_message>
<xml_diff>
--- a/Group5AgendaMeeting4_29_15.docx
+++ b/Group5AgendaMeeting4_29_15.docx
@@ -107,6 +107,20 @@
       </w:r>
       <w:r>
         <w:t xml:space="preserve"> and linking</w:t>
+      </w:r>
+    </w:p>
+    <w:p>
+      <w:pPr>
+        <w:pStyle w:val="normal0"/>
+        <w:numPr>
+          <w:ilvl w:val="0"/>
+          <w:numId w:val="1"/>
+        </w:numPr>
+        <w:ind w:left="0"/>
+        <w:contextualSpacing/>
+      </w:pPr>
+      <w:r>
+        <w:t>Mobile Site</w:t>
       </w:r>
     </w:p>
     <w:sectPr>

</xml_diff>

<commit_message>
Agenda and Testing Plan
</commit_message>
<xml_diff>
--- a/Group5AgendaMeeting4_29_15.docx
+++ b/Group5AgendaMeeting4_29_15.docx
@@ -47,35 +47,7 @@
         <w:contextualSpacing/>
       </w:pPr>
       <w:r>
-        <w:t>Updates</w:t>
-      </w:r>
-    </w:p>
-    <w:p>
-      <w:pPr>
-        <w:pStyle w:val="normal0"/>
-        <w:numPr>
-          <w:ilvl w:val="1"/>
-          <w:numId w:val="1"/>
-        </w:numPr>
-        <w:ind w:hanging="360"/>
-        <w:contextualSpacing/>
-      </w:pPr>
-      <w:r>
-        <w:t>User accounts</w:t>
-      </w:r>
-    </w:p>
-    <w:p>
-      <w:pPr>
-        <w:pStyle w:val="normal0"/>
-        <w:numPr>
-          <w:ilvl w:val="1"/>
-          <w:numId w:val="1"/>
-        </w:numPr>
-        <w:ind w:hanging="360"/>
-        <w:contextualSpacing/>
-      </w:pPr>
-      <w:r>
-        <w:t>Picture and Video submission</w:t>
+        <w:t>Testing</w:t>
       </w:r>
     </w:p>
     <w:p>
@@ -90,37 +62,6 @@
       </w:pPr>
       <w:r>
         <w:t>Design</w:t>
-      </w:r>
-    </w:p>
-    <w:p>
-      <w:pPr>
-        <w:pStyle w:val="normal0"/>
-        <w:numPr>
-          <w:ilvl w:val="1"/>
-          <w:numId w:val="1"/>
-        </w:numPr>
-        <w:ind w:hanging="360"/>
-        <w:contextualSpacing/>
-      </w:pPr>
-      <w:r>
-        <w:t>Discuss the menus</w:t>
-      </w:r>
-      <w:r>
-        <w:t xml:space="preserve"> and linking</w:t>
-      </w:r>
-    </w:p>
-    <w:p>
-      <w:pPr>
-        <w:pStyle w:val="normal0"/>
-        <w:numPr>
-          <w:ilvl w:val="0"/>
-          <w:numId w:val="1"/>
-        </w:numPr>
-        <w:ind w:left="0"/>
-        <w:contextualSpacing/>
-      </w:pPr>
-      <w:r>
-        <w:t>Mobile Site</w:t>
       </w:r>
     </w:p>
     <w:sectPr>
@@ -151,23 +92,7 @@
       <w:pStyle w:val="normal0"/>
     </w:pPr>
     <w:r>
-      <w:t xml:space="preserve">Cole </w:t>
-    </w:r>
-    <w:proofErr w:type="spellStart"/>
-    <w:r>
-      <w:t>Hoffbauer</w:t>
-    </w:r>
-    <w:proofErr w:type="spellEnd"/>
-    <w:r>
-      <w:t xml:space="preserve">, Morgan Jacobson, Adam </w:t>
-    </w:r>
-    <w:proofErr w:type="spellStart"/>
-    <w:r>
-      <w:t>Siens</w:t>
-    </w:r>
-    <w:proofErr w:type="spellEnd"/>
-    <w:r>
-      <w:t>, and Ryan Vale</w:t>
+      <w:t>Cole Hoffbauer, Morgan Jacobson, Adam Siens, and Ryan Vale</w:t>
     </w:r>
   </w:p>
   <w:p>

</xml_diff>